<commit_message>
Envio del sprint 4
</commit_message>
<xml_diff>
--- a/Documentos/Grupo59-Equipo03 - Seguimiento Sprint 04.docx
+++ b/Documentos/Grupo59-Equipo03 - Seguimiento Sprint 04.docx
@@ -788,6 +788,14 @@
                 <w:lang w:val="es-MX" w:eastAsia="es-MX"/>
               </w:rPr>
             </w:pPr>
+            <w:r>
+              <w:rPr>
+                <w:rFonts w:ascii="Arial" w:eastAsia="Times New Roman" w:hAnsi="Arial" w:cs="Arial"/>
+                <w:color w:val="000000"/>
+                <w:lang w:val="es-MX" w:eastAsia="es-MX"/>
+              </w:rPr>
+              <w:t>Nelson Leonardo Ramírez CC 11317400, rol: Diseñador UI</w:t>
+            </w:r>
           </w:p>
         </w:tc>
       </w:tr>
@@ -900,6 +908,7 @@
             <w:r>
               <w:rPr>
                 <w:rFonts w:ascii="Times New Roman" w:eastAsia="Times New Roman" w:hAnsi="Times New Roman" w:cs="Times New Roman"/>
+                <w:noProof/>
                 <w:sz w:val="24"/>
                 <w:szCs w:val="24"/>
                 <w:lang w:val="es-MX" w:eastAsia="es-MX"/>
@@ -1187,6 +1196,7 @@
             <w:r>
               <w:rPr>
                 <w:rFonts w:ascii="Times New Roman" w:eastAsia="Times New Roman" w:hAnsi="Times New Roman" w:cs="Times New Roman"/>
+                <w:noProof/>
                 <w:sz w:val="24"/>
                 <w:szCs w:val="24"/>
                 <w:lang w:val="es-MX" w:eastAsia="es-MX"/>
@@ -1315,7 +1325,7 @@
                 <w:color w:val="000000" w:themeColor="text1"/>
                 <w:lang w:eastAsia="es-CO"/>
               </w:rPr>
-              <w:t xml:space="preserve"> las interfaces para cada entidad. Ser actualiza el tablero KANBAN.</w:t>
+              <w:t xml:space="preserve"> las interfaces para cada entidad. Se actualiza el tablero KANBAN.</w:t>
             </w:r>
           </w:p>
         </w:tc>
@@ -1476,6 +1486,7 @@
             <w:r>
               <w:rPr>
                 <w:rFonts w:ascii="Times New Roman" w:eastAsia="Times New Roman" w:hAnsi="Times New Roman" w:cs="Times New Roman"/>
+                <w:noProof/>
                 <w:sz w:val="24"/>
                 <w:szCs w:val="24"/>
                 <w:lang w:val="es-MX" w:eastAsia="es-MX"/>
@@ -1757,6 +1768,7 @@
             <w:r>
               <w:rPr>
                 <w:rFonts w:ascii="Times New Roman" w:eastAsia="Times New Roman" w:hAnsi="Times New Roman" w:cs="Times New Roman"/>
+                <w:noProof/>
                 <w:sz w:val="24"/>
                 <w:szCs w:val="24"/>
                 <w:lang w:val="es-MX" w:eastAsia="es-MX"/>
@@ -2004,6 +2016,7 @@
             <w:r>
               <w:rPr>
                 <w:rFonts w:ascii="Times New Roman" w:eastAsia="Times New Roman" w:hAnsi="Times New Roman" w:cs="Times New Roman"/>
+                <w:noProof/>
                 <w:sz w:val="24"/>
                 <w:szCs w:val="24"/>
                 <w:lang w:val="es-MX" w:eastAsia="es-MX"/>
@@ -2106,23 +2119,7 @@
                 <w:color w:val="000000" w:themeColor="text1"/>
                 <w:lang w:eastAsia="es-CO"/>
               </w:rPr>
-              <w:t>Se</w:t>
-            </w:r>
-            <w:r>
-              <w:rPr>
-                <w:rFonts w:ascii="Arial" w:eastAsia="Times New Roman" w:hAnsi="Arial" w:cs="Arial"/>
-                <w:color w:val="000000" w:themeColor="text1"/>
-                <w:lang w:eastAsia="es-CO"/>
-              </w:rPr>
-              <w:t xml:space="preserve"> instalan los paquetes correspondientes para hacer las conexiones con la base de datos</w:t>
-            </w:r>
-            <w:r>
-              <w:rPr>
-                <w:rFonts w:ascii="Arial" w:eastAsia="Times New Roman" w:hAnsi="Arial" w:cs="Arial"/>
-                <w:color w:val="000000" w:themeColor="text1"/>
-                <w:lang w:eastAsia="es-CO"/>
-              </w:rPr>
-              <w:t>. Se actualiza el tablero KANBAN y se da por finalizado el sprint 4.</w:t>
+              <w:t>Se instalan los paquetes correspondientes para hacer las conexiones con la base de datos. Se actualiza el tablero KANBAN y se da por finalizado el sprint 4.</w:t>
             </w:r>
           </w:p>
         </w:tc>

</xml_diff>